<commit_message>
Info tutor e riorganizzazione nome e contenuti
</commit_message>
<xml_diff>
--- a/UniPD/FAQ Tutor.docx
+++ b/UniPD/FAQ Tutor.docx
@@ -30,6 +30,9 @@
     </w:p>
     <w:p>
       <w:r>
+        <w:rPr>
+          <w:noProof/>
+        </w:rPr>
         <w:drawing>
           <wp:inline distT="0" distB="0" distL="0" distR="0" wp14:anchorId="310016FF" wp14:editId="69CD0BFF">
             <wp:extent cx="4328160" cy="3487945"/>
@@ -110,6 +113,35 @@
     </w:p>
     <w:p>
       <w:r>
+        <w:t>Andrà così:</w:t>
+      </w:r>
+    </w:p>
+    <w:p>
+      <w:pPr>
+        <w:pStyle w:val="Paragrafoelenco"/>
+        <w:numPr>
+          <w:ilvl w:val="0"/>
+          <w:numId w:val="1"/>
+        </w:numPr>
+      </w:pPr>
+      <w:r>
+        <w:t>Viene fatto un incontro, generalmente Zoom, dove in ordine alfabetico comparirete in una lista con un mini colloquio informativo tra voi e un prof che gestisce queste cose (nel mio caso Bresolin); qui sono presenti tutte le lauree, dalla triennale alla magistrale (svolto circa a fine maggio)</w:t>
+      </w:r>
+    </w:p>
+    <w:p>
+      <w:pPr>
+        <w:pStyle w:val="Paragrafoelenco"/>
+        <w:numPr>
+          <w:ilvl w:val="0"/>
+          <w:numId w:val="1"/>
+        </w:numPr>
+      </w:pPr>
+      <w:r>
+        <w:t>Verso metà giugno escono le graduatorie utili per capire di che morte morire</w:t>
+      </w:r>
+    </w:p>
+    <w:p>
+      <w:r>
         <w:t>Tutti i link di riferimento:</w:t>
       </w:r>
     </w:p>
@@ -151,6 +183,9 @@
     </w:p>
     <w:p>
       <w:r>
+        <w:rPr>
+          <w:noProof/>
+        </w:rPr>
         <w:lastRenderedPageBreak/>
         <w:drawing>
           <wp:inline distT="0" distB="0" distL="0" distR="0" wp14:anchorId="0D6B95D3" wp14:editId="3AB2639F">

</xml_diff>